<commit_message>
Deal Uzantı Hataları Düzeltildi
</commit_message>
<xml_diff>
--- a/use cases/Deal Use Case/Deal Use Case.docx
+++ b/use cases/Deal Use Case/Deal Use Case.docx
@@ -584,6 +584,8 @@
                 <w:lang w:val="en-ZA"/>
               </w:rPr>
             </w:pPr>
+            <w:bookmarkStart w:id="0" w:name="_GoBack"/>
+            <w:bookmarkEnd w:id="0"/>
           </w:p>
         </w:tc>
       </w:tr>
@@ -2317,6 +2319,24 @@
               </w:rPr>
               <w:t>.</w:t>
             </w:r>
+            <w:r>
+              <w:rPr>
+                <w:rFonts w:ascii="Times New Roman" w:hAnsi="Times New Roman" w:cs="Times New Roman"/>
+                <w:sz w:val="24"/>
+                <w:szCs w:val="24"/>
+                <w:lang w:val="en-ZA"/>
+              </w:rPr>
+              <w:t xml:space="preserve"> </w:t>
+            </w:r>
+            <w:r>
+              <w:rPr>
+                <w:rFonts w:ascii="Times New Roman" w:hAnsi="Times New Roman" w:cs="Times New Roman"/>
+                <w:sz w:val="24"/>
+                <w:szCs w:val="24"/>
+                <w:lang w:val="en-ZA"/>
+              </w:rPr>
+              <w:t>(17.a)</w:t>
+            </w:r>
           </w:p>
           <w:p>
             <w:pPr>
@@ -3005,7 +3025,7 @@
                 <w:szCs w:val="24"/>
                 <w:lang w:val="en-ZA"/>
               </w:rPr>
-              <w:t xml:space="preserve"> (37.a)</w:t>
+              <w:t xml:space="preserve"> </w:t>
             </w:r>
           </w:p>
           <w:p>
@@ -3109,16 +3129,7 @@
                 <w:szCs w:val="24"/>
                 <w:lang w:val="en-ZA"/>
               </w:rPr>
-              <w:t>The user may give a proforma to customer.</w:t>
-            </w:r>
-            <w:r>
-              <w:rPr>
-                <w:rFonts w:ascii="Times New Roman" w:hAnsi="Times New Roman" w:cs="Times New Roman"/>
-                <w:sz w:val="24"/>
-                <w:szCs w:val="24"/>
-                <w:lang w:val="en-ZA"/>
-              </w:rPr>
-              <w:t xml:space="preserve"> (not must)</w:t>
+              <w:t>The user may give a proforma to customer. (not must)</w:t>
             </w:r>
           </w:p>
           <w:p>
@@ -3231,6 +3242,56 @@
                 <w:szCs w:val="24"/>
                 <w:lang w:val="en-ZA"/>
               </w:rPr>
+              <w:t>User clicks Movement/Delivery Request button.</w:t>
+            </w:r>
+          </w:p>
+          <w:p>
+            <w:pPr>
+              <w:pStyle w:val="ListeParagraf"/>
+              <w:numPr>
+                <w:ilvl w:val="0"/>
+                <w:numId w:val="3"/>
+              </w:numPr>
+              <w:spacing w:after="0" w:line="240" w:lineRule="auto"/>
+              <w:rPr>
+                <w:rFonts w:ascii="Times New Roman" w:hAnsi="Times New Roman" w:cs="Times New Roman"/>
+                <w:sz w:val="24"/>
+                <w:szCs w:val="24"/>
+                <w:lang w:val="en-ZA"/>
+              </w:rPr>
+            </w:pPr>
+            <w:r>
+              <w:rPr>
+                <w:rFonts w:ascii="Times New Roman" w:hAnsi="Times New Roman" w:cs="Times New Roman"/>
+                <w:sz w:val="24"/>
+                <w:szCs w:val="24"/>
+                <w:lang w:val="en-ZA"/>
+              </w:rPr>
+              <w:t>System opens Movement/Delivery Request screen. (42.1.a)</w:t>
+            </w:r>
+          </w:p>
+          <w:p>
+            <w:pPr>
+              <w:pStyle w:val="ListeParagraf"/>
+              <w:numPr>
+                <w:ilvl w:val="0"/>
+                <w:numId w:val="3"/>
+              </w:numPr>
+              <w:spacing w:after="0" w:line="240" w:lineRule="auto"/>
+              <w:rPr>
+                <w:rFonts w:ascii="Times New Roman" w:hAnsi="Times New Roman" w:cs="Times New Roman"/>
+                <w:sz w:val="24"/>
+                <w:szCs w:val="24"/>
+                <w:lang w:val="en-ZA"/>
+              </w:rPr>
+            </w:pPr>
+            <w:r>
+              <w:rPr>
+                <w:rFonts w:ascii="Times New Roman" w:hAnsi="Times New Roman" w:cs="Times New Roman"/>
+                <w:sz w:val="24"/>
+                <w:szCs w:val="24"/>
+                <w:lang w:val="en-ZA"/>
+              </w:rPr>
               <w:t>The user clicks finance details option.</w:t>
             </w:r>
           </w:p>
@@ -3332,19 +3393,7 @@
                 <w:szCs w:val="24"/>
                 <w:lang w:val="en-ZA"/>
               </w:rPr>
-              <w:t>d</w:t>
-            </w:r>
-            <w:bookmarkStart w:id="0" w:name="_GoBack"/>
-            <w:bookmarkEnd w:id="0"/>
-            <w:r>
-              <w:rPr>
-                <w:rFonts w:ascii="Times New Roman" w:hAnsi="Times New Roman" w:cs="Times New Roman"/>
-                <w:color w:val="FF0000"/>
-                <w:sz w:val="24"/>
-                <w:szCs w:val="24"/>
-                <w:lang w:val="en-ZA"/>
-              </w:rPr>
-              <w:t>eğil</w:t>
+              <w:t>değil</w:t>
             </w:r>
             <w:proofErr w:type="spellEnd"/>
             <w:r>
@@ -3572,7 +3621,7 @@
                 <w:szCs w:val="24"/>
                 <w:lang w:val="en-ZA"/>
               </w:rPr>
-              <w:t>4</w:t>
+              <w:t>6</w:t>
             </w:r>
             <w:r>
               <w:rPr>
@@ -3752,6 +3801,7 @@
                 <w:szCs w:val="24"/>
                 <w:lang w:val="en-ZA"/>
               </w:rPr>
+              <w:lastRenderedPageBreak/>
               <w:t xml:space="preserve">23.a. </w:t>
             </w:r>
             <w:r>
@@ -3782,7 +3832,6 @@
                 <w:szCs w:val="24"/>
                 <w:lang w:val="en-ZA"/>
               </w:rPr>
-              <w:lastRenderedPageBreak/>
               <w:t>27.a. If the user selects buy back option, the system automatically defines the extended warranty and repairs maintenance pack.</w:t>
             </w:r>
           </w:p>
@@ -3831,25 +3880,25 @@
                 <w:szCs w:val="24"/>
                 <w:lang w:val="en-ZA"/>
               </w:rPr>
-              <w:t>he system opens Order Extras Screen. (28.</w:t>
-            </w:r>
-            <w:r>
-              <w:rPr>
-                <w:rFonts w:ascii="Times New Roman" w:hAnsi="Times New Roman" w:cs="Times New Roman"/>
-                <w:sz w:val="24"/>
-                <w:szCs w:val="24"/>
-                <w:lang w:val="en-ZA"/>
-              </w:rPr>
-              <w:t>a</w:t>
-            </w:r>
-            <w:r>
-              <w:rPr>
-                <w:rFonts w:ascii="Times New Roman" w:hAnsi="Times New Roman" w:cs="Times New Roman"/>
-                <w:sz w:val="24"/>
-                <w:szCs w:val="24"/>
-                <w:lang w:val="en-ZA"/>
-              </w:rPr>
-              <w:t>.1)</w:t>
+              <w:t>he system opens Order Extras Screen. (</w:t>
+            </w:r>
+            <w:r>
+              <w:rPr>
+                <w:rFonts w:ascii="Times New Roman" w:hAnsi="Times New Roman" w:cs="Times New Roman"/>
+                <w:sz w:val="24"/>
+                <w:szCs w:val="24"/>
+                <w:lang w:val="en-ZA"/>
+              </w:rPr>
+              <w:t>36.a.1</w:t>
+            </w:r>
+            <w:r>
+              <w:rPr>
+                <w:rFonts w:ascii="Times New Roman" w:hAnsi="Times New Roman" w:cs="Times New Roman"/>
+                <w:sz w:val="24"/>
+                <w:szCs w:val="24"/>
+                <w:lang w:val="en-ZA"/>
+              </w:rPr>
+              <w:t>)</w:t>
             </w:r>
           </w:p>
           <w:p>
@@ -3927,6 +3976,45 @@
                 <w:szCs w:val="24"/>
                 <w:lang w:val="en-ZA"/>
               </w:rPr>
+              <w:t xml:space="preserve">38.a. If the user does not accept the quotation, the user sends a notification, conditions are restructured and </w:t>
+            </w:r>
+            <w:r>
+              <w:rPr>
+                <w:rFonts w:ascii="Times New Roman" w:hAnsi="Times New Roman" w:cs="Times New Roman"/>
+                <w:sz w:val="24"/>
+                <w:szCs w:val="24"/>
+                <w:lang w:val="en-ZA"/>
+              </w:rPr>
+              <w:t>35</w:t>
+            </w:r>
+            <w:r>
+              <w:rPr>
+                <w:rFonts w:ascii="Times New Roman" w:hAnsi="Times New Roman" w:cs="Times New Roman"/>
+                <w:sz w:val="24"/>
+                <w:szCs w:val="24"/>
+                <w:lang w:val="en-ZA"/>
+              </w:rPr>
+              <w:t>. Step is repeated.</w:t>
+            </w:r>
+          </w:p>
+          <w:p>
+            <w:pPr>
+              <w:spacing w:after="0" w:line="240" w:lineRule="auto"/>
+              <w:contextualSpacing/>
+              <w:rPr>
+                <w:rFonts w:ascii="Times New Roman" w:hAnsi="Times New Roman" w:cs="Times New Roman"/>
+                <w:sz w:val="24"/>
+                <w:szCs w:val="24"/>
+                <w:lang w:val="en-ZA"/>
+              </w:rPr>
+            </w:pPr>
+            <w:r>
+              <w:rPr>
+                <w:rFonts w:ascii="Times New Roman" w:hAnsi="Times New Roman" w:cs="Times New Roman"/>
+                <w:sz w:val="24"/>
+                <w:szCs w:val="24"/>
+                <w:lang w:val="en-ZA"/>
+              </w:rPr>
               <w:t>40</w:t>
             </w:r>
             <w:r>
@@ -3945,7 +4033,25 @@
                 <w:szCs w:val="24"/>
                 <w:lang w:val="en-ZA"/>
               </w:rPr>
-              <w:t>. When the user clicks the print button (for proforma) the system opens the vehicle list, which the customer selected 2. Step. (37.a.1)</w:t>
+              <w:t>. When the user clicks the print button (for proforma) the system opens the vehicle list, which the customer selected 2. Step. (</w:t>
+            </w:r>
+            <w:r>
+              <w:rPr>
+                <w:rFonts w:ascii="Times New Roman" w:hAnsi="Times New Roman" w:cs="Times New Roman"/>
+                <w:sz w:val="24"/>
+                <w:szCs w:val="24"/>
+                <w:lang w:val="en-ZA"/>
+              </w:rPr>
+              <w:t>40</w:t>
+            </w:r>
+            <w:r>
+              <w:rPr>
+                <w:rFonts w:ascii="Times New Roman" w:hAnsi="Times New Roman" w:cs="Times New Roman"/>
+                <w:sz w:val="24"/>
+                <w:szCs w:val="24"/>
+                <w:lang w:val="en-ZA"/>
+              </w:rPr>
+              <w:t>.a.1)</w:t>
             </w:r>
           </w:p>
           <w:p>
@@ -3976,63 +4082,6 @@
                 <w:lang w:val="en-ZA"/>
               </w:rPr>
               <w:t>.a.1. The user selects to drop down list which the vehicles have proforma to print out.</w:t>
-            </w:r>
-          </w:p>
-          <w:p>
-            <w:pPr>
-              <w:spacing w:after="0" w:line="240" w:lineRule="auto"/>
-              <w:contextualSpacing/>
-              <w:rPr>
-                <w:rFonts w:ascii="Times New Roman" w:hAnsi="Times New Roman" w:cs="Times New Roman"/>
-                <w:sz w:val="24"/>
-                <w:szCs w:val="24"/>
-                <w:lang w:val="en-ZA"/>
-              </w:rPr>
-            </w:pPr>
-            <w:r>
-              <w:rPr>
-                <w:rFonts w:ascii="Times New Roman" w:hAnsi="Times New Roman" w:cs="Times New Roman"/>
-                <w:sz w:val="24"/>
-                <w:szCs w:val="24"/>
-                <w:lang w:val="en-ZA"/>
-              </w:rPr>
-              <w:t>3</w:t>
-            </w:r>
-            <w:r>
-              <w:rPr>
-                <w:rFonts w:ascii="Times New Roman" w:hAnsi="Times New Roman" w:cs="Times New Roman"/>
-                <w:sz w:val="24"/>
-                <w:szCs w:val="24"/>
-                <w:lang w:val="en-ZA"/>
-              </w:rPr>
-              <w:t>8</w:t>
-            </w:r>
-            <w:r>
-              <w:rPr>
-                <w:rFonts w:ascii="Times New Roman" w:hAnsi="Times New Roman" w:cs="Times New Roman"/>
-                <w:sz w:val="24"/>
-                <w:szCs w:val="24"/>
-                <w:lang w:val="en-ZA"/>
-              </w:rPr>
-              <w:t xml:space="preserve">.a. If the user does not accept the quotation, the user sends a notification, conditions are restructured and </w:t>
-            </w:r>
-            <w:r>
-              <w:rPr>
-                <w:rFonts w:ascii="Times New Roman" w:hAnsi="Times New Roman" w:cs="Times New Roman"/>
-                <w:sz w:val="24"/>
-                <w:szCs w:val="24"/>
-                <w:lang w:val="en-ZA"/>
-              </w:rPr>
-              <w:t>24</w:t>
-            </w:r>
-            <w:r>
-              <w:rPr>
-                <w:rFonts w:ascii="Times New Roman" w:hAnsi="Times New Roman" w:cs="Times New Roman"/>
-                <w:sz w:val="24"/>
-                <w:szCs w:val="24"/>
-                <w:lang w:val="en-ZA"/>
-              </w:rPr>
-              <w:t>. Step is repeated.</w:t>
             </w:r>
           </w:p>
           <w:p>
@@ -4481,16 +4530,7 @@
                 <w:szCs w:val="24"/>
                 <w:lang w:val="en-ZA"/>
               </w:rPr>
-              <w:t>2</w:t>
-            </w:r>
-            <w:r>
-              <w:rPr>
-                <w:rFonts w:ascii="Times New Roman" w:hAnsi="Times New Roman" w:cs="Times New Roman"/>
-                <w:sz w:val="24"/>
-                <w:szCs w:val="24"/>
-                <w:lang w:val="en-ZA"/>
-              </w:rPr>
-              <w:t>8</w:t>
+              <w:t>30</w:t>
             </w:r>
             <w:r>
               <w:rPr>
@@ -4605,6 +4645,27 @@
                 <w:lang w:val="en-ZA"/>
               </w:rPr>
               <w:t xml:space="preserve"> Take Agreement</w:t>
+            </w:r>
+          </w:p>
+          <w:p>
+            <w:pPr>
+              <w:spacing w:after="0" w:line="240" w:lineRule="auto"/>
+              <w:contextualSpacing/>
+              <w:rPr>
+                <w:rFonts w:ascii="Times New Roman" w:hAnsi="Times New Roman" w:cs="Times New Roman"/>
+                <w:sz w:val="24"/>
+                <w:szCs w:val="24"/>
+                <w:lang w:val="en-ZA"/>
+              </w:rPr>
+            </w:pPr>
+            <w:r>
+              <w:rPr>
+                <w:rFonts w:ascii="Times New Roman" w:hAnsi="Times New Roman" w:cs="Times New Roman"/>
+                <w:sz w:val="24"/>
+                <w:szCs w:val="24"/>
+                <w:lang w:val="en-ZA"/>
+              </w:rPr>
+              <w:t>42.1.a. Movement/Delivery Request Use Case</w:t>
             </w:r>
           </w:p>
           <w:p>

</xml_diff>